<commit_message>
Modifiche ai casi d'uso
</commit_message>
<xml_diff>
--- a/InternalWorkProduct/Use case/USECASENEW-aggiornato.docx
+++ b/InternalWorkProduct/Use case/USECASENEW-aggiornato.docx
@@ -1,6 +1,6 @@
 
 <file path=word/document.xml><?xml version="1.0" encoding="utf-8"?>
-<w:document xmlns:wpc="http://schemas.microsoft.com/office/word/2010/wordprocessingCanvas" xmlns:cx="http://schemas.microsoft.com/office/drawing/2014/chartex" xmlns:cx1="http://schemas.microsoft.com/office/drawing/2015/9/8/chartex" xmlns:cx2="http://schemas.microsoft.com/office/drawing/2015/10/21/chartex" xmlns:cx3="http://schemas.microsoft.com/office/drawing/2016/5/9/chartex" xmlns:cx4="http://schemas.microsoft.com/office/drawing/2016/5/10/chartex" xmlns:cx5="http://schemas.microsoft.com/office/drawing/2016/5/11/chartex" xmlns:cx6="http://schemas.microsoft.com/office/drawing/2016/5/12/chartex" xmlns:cx7="http://schemas.microsoft.com/office/drawing/2016/5/13/chartex" xmlns:cx8="http://schemas.microsoft.com/office/drawing/2016/5/14/chartex" xmlns:mc="http://schemas.openxmlformats.org/markup-compatibility/2006" xmlns:aink="http://schemas.microsoft.com/office/drawing/2016/ink" xmlns:am3d="http://schemas.microsoft.com/office/drawing/2017/model3d" xmlns:o="urn:schemas-microsoft-com:office:office" xmlns:r="http://schemas.openxmlformats.org/officeDocument/2006/relationships" xmlns:m="http://schemas.openxmlformats.org/officeDocument/2006/math" xmlns:v="urn:schemas-microsoft-com:vml" xmlns:wp14="http://schemas.microsoft.com/office/word/2010/wordprocessingDrawing" xmlns:wp="http://schemas.openxmlformats.org/drawingml/2006/wordprocessingDrawing" xmlns:w10="urn:schemas-microsoft-com:office:word" xmlns:w="http://schemas.openxmlformats.org/wordprocessingml/2006/main" xmlns:w14="http://schemas.microsoft.com/office/word/2010/wordml" xmlns:w15="http://schemas.microsoft.com/office/word/2012/wordml" xmlns:w16cid="http://schemas.microsoft.com/office/word/2016/wordml/cid" xmlns:w16se="http://schemas.microsoft.com/office/word/2015/wordml/symex" xmlns:wpg="http://schemas.microsoft.com/office/word/2010/wordprocessingGroup" xmlns:wpi="http://schemas.microsoft.com/office/word/2010/wordprocessingInk" xmlns:wne="http://schemas.microsoft.com/office/word/2006/wordml" xmlns:wps="http://schemas.microsoft.com/office/word/2010/wordprocessingShape" mc:Ignorable="w14 w15 w16se w16cid wp14">
+<w:document xmlns:wpc="http://schemas.microsoft.com/office/word/2010/wordprocessingCanvas" xmlns:mc="http://schemas.openxmlformats.org/markup-compatibility/2006" xmlns:o="urn:schemas-microsoft-com:office:office" xmlns:r="http://schemas.openxmlformats.org/officeDocument/2006/relationships" xmlns:m="http://schemas.openxmlformats.org/officeDocument/2006/math" xmlns:v="urn:schemas-microsoft-com:vml" xmlns:wp14="http://schemas.microsoft.com/office/word/2010/wordprocessingDrawing" xmlns:wp="http://schemas.openxmlformats.org/drawingml/2006/wordprocessingDrawing" xmlns:w10="urn:schemas-microsoft-com:office:word" xmlns:w="http://schemas.openxmlformats.org/wordprocessingml/2006/main" xmlns:w14="http://schemas.microsoft.com/office/word/2010/wordml" xmlns:w15="http://schemas.microsoft.com/office/word/2012/wordml" xmlns:wpg="http://schemas.microsoft.com/office/word/2010/wordprocessingGroup" xmlns:wpi="http://schemas.microsoft.com/office/word/2010/wordprocessingInk" xmlns:wne="http://schemas.microsoft.com/office/word/2006/wordml" xmlns:wps="http://schemas.microsoft.com/office/word/2010/wordprocessingShape" mc:Ignorable="w14 w15 wp14">
   <w:body>
     <w:tbl>
       <w:tblPr>
@@ -5665,7 +5665,7 @@
             <w:pPr>
               <w:pStyle w:val="Standard"/>
               <w:spacing w:after="0" w:line="240" w:lineRule="auto"/>
-              <w:jc w:val="right"/>
+              <w:jc w:val="both"/>
               <w:rPr>
                 <w:rFonts w:ascii="Century Gothic" w:hAnsi="Century Gothic"/>
                 <w:b/>
@@ -7427,7 +7427,23 @@
                 <w:rFonts w:ascii="Century Gothic" w:hAnsi="Century Gothic"/>
                 <w:sz w:val="18"/>
               </w:rPr>
-              <w:t xml:space="preserve">Sine Charta mostra un </w:t>
+              <w:t xml:space="preserve">Sine </w:t>
+            </w:r>
+            <w:proofErr w:type="spellStart"/>
+            <w:r>
+              <w:rPr>
+                <w:rFonts w:ascii="Century Gothic" w:hAnsi="Century Gothic"/>
+                <w:sz w:val="18"/>
+              </w:rPr>
+              <w:t>Charta</w:t>
+            </w:r>
+            <w:proofErr w:type="spellEnd"/>
+            <w:r>
+              <w:rPr>
+                <w:rFonts w:ascii="Century Gothic" w:hAnsi="Century Gothic"/>
+                <w:sz w:val="18"/>
+              </w:rPr>
+              <w:t xml:space="preserve"> mostra un </w:t>
             </w:r>
             <w:proofErr w:type="spellStart"/>
             <w:r>
@@ -11692,8 +11708,6 @@
               </w:rPr>
               <w:t>-</w:t>
             </w:r>
-            <w:bookmarkStart w:id="0" w:name="_GoBack"/>
-            <w:bookmarkEnd w:id="0"/>
             <w:r>
               <w:rPr>
                 <w:rFonts w:ascii="Century Gothic" w:hAnsi="Century Gothic"/>
@@ -19431,13 +19445,23 @@
                 <w:szCs w:val="18"/>
               </w:rPr>
             </w:pPr>
-            <w:r>
-              <w:rPr>
-                <w:rFonts w:ascii="Century Gothic" w:hAnsi="Century Gothic"/>
-                <w:sz w:val="18"/>
-                <w:szCs w:val="18"/>
-              </w:rPr>
-              <w:t xml:space="preserve">UtenteModeratore viene </w:t>
+            <w:proofErr w:type="spellStart"/>
+            <w:r>
+              <w:rPr>
+                <w:rFonts w:ascii="Century Gothic" w:hAnsi="Century Gothic"/>
+                <w:sz w:val="18"/>
+                <w:szCs w:val="18"/>
+              </w:rPr>
+              <w:t>UtenteModeratore</w:t>
+            </w:r>
+            <w:proofErr w:type="spellEnd"/>
+            <w:r>
+              <w:rPr>
+                <w:rFonts w:ascii="Century Gothic" w:hAnsi="Century Gothic"/>
+                <w:sz w:val="18"/>
+                <w:szCs w:val="18"/>
+              </w:rPr>
+              <w:t xml:space="preserve"> viene </w:t>
             </w:r>
             <w:proofErr w:type="spellStart"/>
             <w:r>
@@ -21095,6 +21119,68 @@
               <w:t>Se al punto 3 UtenteGiocatore rifiuta l’invito, l’invito viene rimosso dal sistema.</w:t>
             </w:r>
           </w:p>
+          <w:p>
+            <w:pPr>
+              <w:pStyle w:val="Standard"/>
+              <w:spacing w:after="0" w:line="240" w:lineRule="auto"/>
+              <w:rPr>
+                <w:rFonts w:ascii="Century Gothic" w:hAnsi="Century Gothic"/>
+                <w:sz w:val="18"/>
+                <w:szCs w:val="18"/>
+              </w:rPr>
+            </w:pPr>
+          </w:p>
+        </w:tc>
+      </w:tr>
+      <w:tr>
+        <w:tc>
+          <w:tcPr>
+            <w:tcW w:w="2689" w:type="dxa"/>
+            <w:tcBorders>
+              <w:top w:val="single" w:sz="4" w:space="0" w:color="C9C9C9"/>
+              <w:left w:val="single" w:sz="4" w:space="0" w:color="C9C9C9"/>
+              <w:bottom w:val="single" w:sz="4" w:space="0" w:color="C9C9C9"/>
+              <w:right w:val="single" w:sz="4" w:space="0" w:color="C9C9C9"/>
+            </w:tcBorders>
+            <w:shd w:val="clear" w:color="auto" w:fill="EDEDED"/>
+            <w:tcMar>
+              <w:top w:w="0" w:type="dxa"/>
+              <w:left w:w="113" w:type="dxa"/>
+              <w:bottom w:w="0" w:type="dxa"/>
+              <w:right w:w="108" w:type="dxa"/>
+            </w:tcMar>
+          </w:tcPr>
+          <w:p>
+            <w:pPr>
+              <w:pStyle w:val="Standard"/>
+              <w:spacing w:after="0" w:line="240" w:lineRule="auto"/>
+              <w:rPr>
+                <w:rFonts w:ascii="Century Gothic" w:hAnsi="Century Gothic"/>
+                <w:b/>
+                <w:bCs/>
+                <w:sz w:val="18"/>
+                <w:szCs w:val="18"/>
+              </w:rPr>
+            </w:pPr>
+          </w:p>
+        </w:tc>
+        <w:tc>
+          <w:tcPr>
+            <w:tcW w:w="6939" w:type="dxa"/>
+            <w:tcBorders>
+              <w:top w:val="single" w:sz="4" w:space="0" w:color="C9C9C9"/>
+              <w:left w:val="single" w:sz="4" w:space="0" w:color="C9C9C9"/>
+              <w:bottom w:val="single" w:sz="4" w:space="0" w:color="C9C9C9"/>
+              <w:right w:val="single" w:sz="4" w:space="0" w:color="C9C9C9"/>
+            </w:tcBorders>
+            <w:shd w:val="clear" w:color="auto" w:fill="EDEDED"/>
+            <w:tcMar>
+              <w:top w:w="0" w:type="dxa"/>
+              <w:left w:w="113" w:type="dxa"/>
+              <w:bottom w:w="0" w:type="dxa"/>
+              <w:right w:w="108" w:type="dxa"/>
+            </w:tcMar>
+          </w:tcPr>
           <w:p>
             <w:pPr>
               <w:pStyle w:val="Standard"/>
@@ -21816,13 +21902,23 @@
                 <w:szCs w:val="18"/>
               </w:rPr>
             </w:pPr>
-            <w:r>
-              <w:rPr>
-                <w:rFonts w:ascii="Century Gothic" w:hAnsi="Century Gothic"/>
-                <w:sz w:val="18"/>
-                <w:szCs w:val="18"/>
-              </w:rPr>
-              <w:t>UtenteGiocatore clicca su "</w:t>
+            <w:proofErr w:type="spellStart"/>
+            <w:r>
+              <w:rPr>
+                <w:rFonts w:ascii="Century Gothic" w:hAnsi="Century Gothic"/>
+                <w:sz w:val="18"/>
+                <w:szCs w:val="18"/>
+              </w:rPr>
+              <w:t>UtenteGiocatore</w:t>
+            </w:r>
+            <w:proofErr w:type="spellEnd"/>
+            <w:r>
+              <w:rPr>
+                <w:rFonts w:ascii="Century Gothic" w:hAnsi="Century Gothic"/>
+                <w:sz w:val="18"/>
+                <w:szCs w:val="18"/>
+              </w:rPr>
+              <w:t xml:space="preserve"> clicca su "</w:t>
             </w:r>
             <w:proofErr w:type="spellStart"/>
             <w:r>
@@ -21996,7 +22092,25 @@
                 <w:sz w:val="18"/>
                 <w:szCs w:val="18"/>
               </w:rPr>
-              <w:t xml:space="preserve">Sine Charta mostra una schermata contenente il mazzo degli Arcani Maggiori e un testo che invita UtenteGiocatore a </w:t>
+              <w:t xml:space="preserve">Sine Charta mostra una schermata contenente il mazzo degli Arcani Maggiori e un testo che invita </w:t>
+            </w:r>
+            <w:proofErr w:type="spellStart"/>
+            <w:r>
+              <w:rPr>
+                <w:rFonts w:ascii="Century Gothic" w:hAnsi="Century Gothic"/>
+                <w:sz w:val="18"/>
+                <w:szCs w:val="18"/>
+              </w:rPr>
+              <w:t>UtenteGiocatore</w:t>
+            </w:r>
+            <w:proofErr w:type="spellEnd"/>
+            <w:r>
+              <w:rPr>
+                <w:rFonts w:ascii="Century Gothic" w:hAnsi="Century Gothic"/>
+                <w:sz w:val="18"/>
+                <w:szCs w:val="18"/>
+              </w:rPr>
+              <w:t xml:space="preserve"> a </w:t>
             </w:r>
             <w:proofErr w:type="spellStart"/>
             <w:r>
@@ -29387,7 +29501,25 @@
                 <w:sz w:val="18"/>
                 <w:szCs w:val="18"/>
               </w:rPr>
-              <w:t xml:space="preserve"> UtenteModeratore e impedisce di proseguire.</w:t>
+              <w:t xml:space="preserve"> </w:t>
+            </w:r>
+            <w:proofErr w:type="spellStart"/>
+            <w:r>
+              <w:rPr>
+                <w:rFonts w:ascii="Century Gothic" w:hAnsi="Century Gothic"/>
+                <w:sz w:val="18"/>
+                <w:szCs w:val="18"/>
+              </w:rPr>
+              <w:t>UtenteModeratore</w:t>
+            </w:r>
+            <w:proofErr w:type="spellEnd"/>
+            <w:r>
+              <w:rPr>
+                <w:rFonts w:ascii="Century Gothic" w:hAnsi="Century Gothic"/>
+                <w:sz w:val="18"/>
+                <w:szCs w:val="18"/>
+              </w:rPr>
+              <w:t xml:space="preserve"> e impedisce di proseguire.</w:t>
             </w:r>
           </w:p>
           <w:p>
@@ -32533,7 +32665,41 @@
                 <w:sz w:val="18"/>
                 <w:lang w:val="it-IT"/>
               </w:rPr>
-              <w:t>Il sistema indirizza UtenteGiocatore alla schermata e gli mostra la scheda del suo personaggio.</w:t>
+              <w:t>Il sistema indirizz</w:t>
+            </w:r>
+            <w:r>
+              <w:rPr>
+                <w:rFonts w:ascii="Century Gothic" w:hAnsi="Century Gothic"/>
+                <w:sz w:val="18"/>
+                <w:lang w:val="it-IT"/>
+              </w:rPr>
+              <w:t xml:space="preserve">a </w:t>
+            </w:r>
+            <w:proofErr w:type="spellStart"/>
+            <w:r>
+              <w:rPr>
+                <w:rFonts w:ascii="Century Gothic" w:hAnsi="Century Gothic"/>
+                <w:sz w:val="18"/>
+                <w:lang w:val="it-IT"/>
+              </w:rPr>
+              <w:t>UtenteGiocatore</w:t>
+            </w:r>
+            <w:proofErr w:type="spellEnd"/>
+            <w:r>
+              <w:rPr>
+                <w:rFonts w:ascii="Century Gothic" w:hAnsi="Century Gothic"/>
+                <w:sz w:val="18"/>
+                <w:lang w:val="it-IT"/>
+              </w:rPr>
+              <w:t xml:space="preserve"> alla pagina con</w:t>
+            </w:r>
+            <w:r>
+              <w:rPr>
+                <w:rFonts w:ascii="Century Gothic" w:hAnsi="Century Gothic"/>
+                <w:sz w:val="18"/>
+                <w:lang w:val="it-IT"/>
+              </w:rPr>
+              <w:t xml:space="preserve"> la scheda del suo personaggio.</w:t>
             </w:r>
           </w:p>
           <w:p>
@@ -34886,13 +35052,23 @@
                 <w:szCs w:val="18"/>
               </w:rPr>
             </w:pPr>
-            <w:r>
-              <w:rPr>
-                <w:rFonts w:ascii="Century Gothic" w:hAnsi="Century Gothic"/>
-                <w:sz w:val="18"/>
-                <w:szCs w:val="18"/>
-              </w:rPr>
-              <w:t>UtenteGiocatore, clicca sul pulsante “+” accanto alla caratteristica che intende modificare.</w:t>
+            <w:proofErr w:type="spellStart"/>
+            <w:r>
+              <w:rPr>
+                <w:rFonts w:ascii="Century Gothic" w:hAnsi="Century Gothic"/>
+                <w:sz w:val="18"/>
+                <w:szCs w:val="18"/>
+              </w:rPr>
+              <w:t>UtenteGiocatore</w:t>
+            </w:r>
+            <w:proofErr w:type="spellEnd"/>
+            <w:r>
+              <w:rPr>
+                <w:rFonts w:ascii="Century Gothic" w:hAnsi="Century Gothic"/>
+                <w:sz w:val="18"/>
+                <w:szCs w:val="18"/>
+              </w:rPr>
+              <w:t>, clicca sul pulsante “+” accanto alla caratteristica che intende modificare.</w:t>
             </w:r>
           </w:p>
           <w:p>
@@ -34927,7 +35103,25 @@
                 <w:sz w:val="18"/>
                 <w:szCs w:val="18"/>
               </w:rPr>
-              <w:t>Sine Charta aumenta di uno il valore della caratteristica.</w:t>
+              <w:t xml:space="preserve">Sine </w:t>
+            </w:r>
+            <w:proofErr w:type="spellStart"/>
+            <w:r>
+              <w:rPr>
+                <w:rFonts w:ascii="Century Gothic" w:hAnsi="Century Gothic"/>
+                <w:sz w:val="18"/>
+                <w:szCs w:val="18"/>
+              </w:rPr>
+              <w:t>Charta</w:t>
+            </w:r>
+            <w:proofErr w:type="spellEnd"/>
+            <w:r>
+              <w:rPr>
+                <w:rFonts w:ascii="Century Gothic" w:hAnsi="Century Gothic"/>
+                <w:sz w:val="18"/>
+                <w:szCs w:val="18"/>
+              </w:rPr>
+              <w:t xml:space="preserve"> aumenta di uno il valore della caratteristica.</w:t>
             </w:r>
           </w:p>
           <w:p>
@@ -35068,13 +35262,23 @@
                 <w:szCs w:val="18"/>
               </w:rPr>
             </w:pPr>
-            <w:r>
-              <w:rPr>
-                <w:rFonts w:ascii="Century Gothic" w:hAnsi="Century Gothic"/>
-                <w:sz w:val="18"/>
-                <w:szCs w:val="18"/>
-              </w:rPr>
-              <w:t>UtenteGiocatore aumenta di un punto la caratteristica desiderata.</w:t>
+            <w:proofErr w:type="spellStart"/>
+            <w:r>
+              <w:rPr>
+                <w:rFonts w:ascii="Century Gothic" w:hAnsi="Century Gothic"/>
+                <w:sz w:val="18"/>
+                <w:szCs w:val="18"/>
+              </w:rPr>
+              <w:t>UtenteGiocatore</w:t>
+            </w:r>
+            <w:proofErr w:type="spellEnd"/>
+            <w:r>
+              <w:rPr>
+                <w:rFonts w:ascii="Century Gothic" w:hAnsi="Century Gothic"/>
+                <w:sz w:val="18"/>
+                <w:szCs w:val="18"/>
+              </w:rPr>
+              <w:t xml:space="preserve"> aumenta di un punto la caratteristica desiderata.</w:t>
             </w:r>
           </w:p>
           <w:p>
@@ -40999,6 +41203,8 @@
                 <w:szCs w:val="18"/>
               </w:rPr>
             </w:pPr>
+            <w:bookmarkStart w:id="0" w:name="_GoBack"/>
+            <w:bookmarkEnd w:id="0"/>
             <w:r>
               <w:rPr>
                 <w:rFonts w:ascii="Century Gothic" w:hAnsi="Century Gothic"/>
@@ -43534,7 +43740,7 @@
 </file>
 
 <file path=word/endnotes.xml><?xml version="1.0" encoding="utf-8"?>
-<w:endnotes xmlns:wpc="http://schemas.microsoft.com/office/word/2010/wordprocessingCanvas" xmlns:cx="http://schemas.microsoft.com/office/drawing/2014/chartex" xmlns:cx1="http://schemas.microsoft.com/office/drawing/2015/9/8/chartex" xmlns:cx2="http://schemas.microsoft.com/office/drawing/2015/10/21/chartex" xmlns:cx3="http://schemas.microsoft.com/office/drawing/2016/5/9/chartex" xmlns:cx4="http://schemas.microsoft.com/office/drawing/2016/5/10/chartex" xmlns:cx5="http://schemas.microsoft.com/office/drawing/2016/5/11/chartex" xmlns:cx6="http://schemas.microsoft.com/office/drawing/2016/5/12/chartex" xmlns:cx7="http://schemas.microsoft.com/office/drawing/2016/5/13/chartex" xmlns:cx8="http://schemas.microsoft.com/office/drawing/2016/5/14/chartex" xmlns:mc="http://schemas.openxmlformats.org/markup-compatibility/2006" xmlns:aink="http://schemas.microsoft.com/office/drawing/2016/ink" xmlns:am3d="http://schemas.microsoft.com/office/drawing/2017/model3d" xmlns:o="urn:schemas-microsoft-com:office:office" xmlns:r="http://schemas.openxmlformats.org/officeDocument/2006/relationships" xmlns:m="http://schemas.openxmlformats.org/officeDocument/2006/math" xmlns:v="urn:schemas-microsoft-com:vml" xmlns:wp14="http://schemas.microsoft.com/office/word/2010/wordprocessingDrawing" xmlns:wp="http://schemas.openxmlformats.org/drawingml/2006/wordprocessingDrawing" xmlns:w10="urn:schemas-microsoft-com:office:word" xmlns:w="http://schemas.openxmlformats.org/wordprocessingml/2006/main" xmlns:w14="http://schemas.microsoft.com/office/word/2010/wordml" xmlns:w15="http://schemas.microsoft.com/office/word/2012/wordml" xmlns:w16cid="http://schemas.microsoft.com/office/word/2016/wordml/cid" xmlns:w16se="http://schemas.microsoft.com/office/word/2015/wordml/symex" xmlns:wpg="http://schemas.microsoft.com/office/word/2010/wordprocessingGroup" xmlns:wpi="http://schemas.microsoft.com/office/word/2010/wordprocessingInk" xmlns:wne="http://schemas.microsoft.com/office/word/2006/wordml" xmlns:wps="http://schemas.microsoft.com/office/word/2010/wordprocessingShape" mc:Ignorable="w14 w15 w16se w16cid wp14">
+<w:endnotes xmlns:wpc="http://schemas.microsoft.com/office/word/2010/wordprocessingCanvas" xmlns:mc="http://schemas.openxmlformats.org/markup-compatibility/2006" xmlns:o="urn:schemas-microsoft-com:office:office" xmlns:r="http://schemas.openxmlformats.org/officeDocument/2006/relationships" xmlns:m="http://schemas.openxmlformats.org/officeDocument/2006/math" xmlns:v="urn:schemas-microsoft-com:vml" xmlns:wp14="http://schemas.microsoft.com/office/word/2010/wordprocessingDrawing" xmlns:wp="http://schemas.openxmlformats.org/drawingml/2006/wordprocessingDrawing" xmlns:w10="urn:schemas-microsoft-com:office:word" xmlns:w="http://schemas.openxmlformats.org/wordprocessingml/2006/main" xmlns:w14="http://schemas.microsoft.com/office/word/2010/wordml" xmlns:w15="http://schemas.microsoft.com/office/word/2012/wordml" xmlns:wpg="http://schemas.microsoft.com/office/word/2010/wordprocessingGroup" xmlns:wpi="http://schemas.microsoft.com/office/word/2010/wordprocessingInk" xmlns:wne="http://schemas.microsoft.com/office/word/2006/wordml" xmlns:wps="http://schemas.microsoft.com/office/word/2010/wordprocessingShape" mc:Ignorable="w14 w15 wp14">
   <w:endnote w:type="separator" w:id="-1">
     <w:p>
       <w:r>
@@ -43553,7 +43759,7 @@
 </file>
 
 <file path=word/footer1.xml><?xml version="1.0" encoding="utf-8"?>
-<w:ftr xmlns:wpc="http://schemas.microsoft.com/office/word/2010/wordprocessingCanvas" xmlns:cx="http://schemas.microsoft.com/office/drawing/2014/chartex" xmlns:cx1="http://schemas.microsoft.com/office/drawing/2015/9/8/chartex" xmlns:cx2="http://schemas.microsoft.com/office/drawing/2015/10/21/chartex" xmlns:cx3="http://schemas.microsoft.com/office/drawing/2016/5/9/chartex" xmlns:cx4="http://schemas.microsoft.com/office/drawing/2016/5/10/chartex" xmlns:cx5="http://schemas.microsoft.com/office/drawing/2016/5/11/chartex" xmlns:cx6="http://schemas.microsoft.com/office/drawing/2016/5/12/chartex" xmlns:cx7="http://schemas.microsoft.com/office/drawing/2016/5/13/chartex" xmlns:cx8="http://schemas.microsoft.com/office/drawing/2016/5/14/chartex" xmlns:mc="http://schemas.openxmlformats.org/markup-compatibility/2006" xmlns:aink="http://schemas.microsoft.com/office/drawing/2016/ink" xmlns:am3d="http://schemas.microsoft.com/office/drawing/2017/model3d" xmlns:o="urn:schemas-microsoft-com:office:office" xmlns:r="http://schemas.openxmlformats.org/officeDocument/2006/relationships" xmlns:m="http://schemas.openxmlformats.org/officeDocument/2006/math" xmlns:v="urn:schemas-microsoft-com:vml" xmlns:wp14="http://schemas.microsoft.com/office/word/2010/wordprocessingDrawing" xmlns:wp="http://schemas.openxmlformats.org/drawingml/2006/wordprocessingDrawing" xmlns:w10="urn:schemas-microsoft-com:office:word" xmlns:w="http://schemas.openxmlformats.org/wordprocessingml/2006/main" xmlns:w14="http://schemas.microsoft.com/office/word/2010/wordml" xmlns:w15="http://schemas.microsoft.com/office/word/2012/wordml" xmlns:w16cid="http://schemas.microsoft.com/office/word/2016/wordml/cid" xmlns:w16se="http://schemas.microsoft.com/office/word/2015/wordml/symex" xmlns:wpg="http://schemas.microsoft.com/office/word/2010/wordprocessingGroup" xmlns:wpi="http://schemas.microsoft.com/office/word/2010/wordprocessingInk" xmlns:wne="http://schemas.microsoft.com/office/word/2006/wordml" xmlns:wps="http://schemas.microsoft.com/office/word/2010/wordprocessingShape" mc:Ignorable="w14 w15 w16se w16cid wp14">
+<w:ftr xmlns:wpc="http://schemas.microsoft.com/office/word/2010/wordprocessingCanvas" xmlns:mc="http://schemas.openxmlformats.org/markup-compatibility/2006" xmlns:o="urn:schemas-microsoft-com:office:office" xmlns:r="http://schemas.openxmlformats.org/officeDocument/2006/relationships" xmlns:m="http://schemas.openxmlformats.org/officeDocument/2006/math" xmlns:v="urn:schemas-microsoft-com:vml" xmlns:wp14="http://schemas.microsoft.com/office/word/2010/wordprocessingDrawing" xmlns:wp="http://schemas.openxmlformats.org/drawingml/2006/wordprocessingDrawing" xmlns:w10="urn:schemas-microsoft-com:office:word" xmlns:w="http://schemas.openxmlformats.org/wordprocessingml/2006/main" xmlns:w14="http://schemas.microsoft.com/office/word/2010/wordml" xmlns:w15="http://schemas.microsoft.com/office/word/2012/wordml" xmlns:wpg="http://schemas.microsoft.com/office/word/2010/wordprocessingGroup" xmlns:wpi="http://schemas.microsoft.com/office/word/2010/wordprocessingInk" xmlns:wne="http://schemas.microsoft.com/office/word/2006/wordml" xmlns:wps="http://schemas.microsoft.com/office/word/2010/wordprocessingShape" mc:Ignorable="w14 w15 wp14">
   <w:p>
     <w:pPr>
       <w:pStyle w:val="Pidipagina"/>
@@ -43572,7 +43778,7 @@
       <w:rPr>
         <w:noProof/>
       </w:rPr>
-      <w:t>37</w:t>
+      <w:t>34</w:t>
     </w:r>
     <w:r>
       <w:fldChar w:fldCharType="end"/>
@@ -43587,7 +43793,7 @@
 </file>
 
 <file path=word/footnotes.xml><?xml version="1.0" encoding="utf-8"?>
-<w:footnotes xmlns:wpc="http://schemas.microsoft.com/office/word/2010/wordprocessingCanvas" xmlns:cx="http://schemas.microsoft.com/office/drawing/2014/chartex" xmlns:cx1="http://schemas.microsoft.com/office/drawing/2015/9/8/chartex" xmlns:cx2="http://schemas.microsoft.com/office/drawing/2015/10/21/chartex" xmlns:cx3="http://schemas.microsoft.com/office/drawing/2016/5/9/chartex" xmlns:cx4="http://schemas.microsoft.com/office/drawing/2016/5/10/chartex" xmlns:cx5="http://schemas.microsoft.com/office/drawing/2016/5/11/chartex" xmlns:cx6="http://schemas.microsoft.com/office/drawing/2016/5/12/chartex" xmlns:cx7="http://schemas.microsoft.com/office/drawing/2016/5/13/chartex" xmlns:cx8="http://schemas.microsoft.com/office/drawing/2016/5/14/chartex" xmlns:mc="http://schemas.openxmlformats.org/markup-compatibility/2006" xmlns:aink="http://schemas.microsoft.com/office/drawing/2016/ink" xmlns:am3d="http://schemas.microsoft.com/office/drawing/2017/model3d" xmlns:o="urn:schemas-microsoft-com:office:office" xmlns:r="http://schemas.openxmlformats.org/officeDocument/2006/relationships" xmlns:m="http://schemas.openxmlformats.org/officeDocument/2006/math" xmlns:v="urn:schemas-microsoft-com:vml" xmlns:wp14="http://schemas.microsoft.com/office/word/2010/wordprocessingDrawing" xmlns:wp="http://schemas.openxmlformats.org/drawingml/2006/wordprocessingDrawing" xmlns:w10="urn:schemas-microsoft-com:office:word" xmlns:w="http://schemas.openxmlformats.org/wordprocessingml/2006/main" xmlns:w14="http://schemas.microsoft.com/office/word/2010/wordml" xmlns:w15="http://schemas.microsoft.com/office/word/2012/wordml" xmlns:w16cid="http://schemas.microsoft.com/office/word/2016/wordml/cid" xmlns:w16se="http://schemas.microsoft.com/office/word/2015/wordml/symex" xmlns:wpg="http://schemas.microsoft.com/office/word/2010/wordprocessingGroup" xmlns:wpi="http://schemas.microsoft.com/office/word/2010/wordprocessingInk" xmlns:wne="http://schemas.microsoft.com/office/word/2006/wordml" xmlns:wps="http://schemas.microsoft.com/office/word/2010/wordprocessingShape" mc:Ignorable="w14 w15 w16se w16cid wp14">
+<w:footnotes xmlns:wpc="http://schemas.microsoft.com/office/word/2010/wordprocessingCanvas" xmlns:mc="http://schemas.openxmlformats.org/markup-compatibility/2006" xmlns:o="urn:schemas-microsoft-com:office:office" xmlns:r="http://schemas.openxmlformats.org/officeDocument/2006/relationships" xmlns:m="http://schemas.openxmlformats.org/officeDocument/2006/math" xmlns:v="urn:schemas-microsoft-com:vml" xmlns:wp14="http://schemas.microsoft.com/office/word/2010/wordprocessingDrawing" xmlns:wp="http://schemas.openxmlformats.org/drawingml/2006/wordprocessingDrawing" xmlns:w10="urn:schemas-microsoft-com:office:word" xmlns:w="http://schemas.openxmlformats.org/wordprocessingml/2006/main" xmlns:w14="http://schemas.microsoft.com/office/word/2010/wordml" xmlns:w15="http://schemas.microsoft.com/office/word/2012/wordml" xmlns:wpg="http://schemas.microsoft.com/office/word/2010/wordprocessingGroup" xmlns:wpi="http://schemas.microsoft.com/office/word/2010/wordprocessingInk" xmlns:wne="http://schemas.microsoft.com/office/word/2006/wordml" xmlns:wps="http://schemas.microsoft.com/office/word/2010/wordprocessingShape" mc:Ignorable="w14 w15 wp14">
   <w:footnote w:type="separator" w:id="-1">
     <w:p>
       <w:r>
@@ -43609,7 +43815,7 @@
 </file>
 
 <file path=word/header1.xml><?xml version="1.0" encoding="utf-8"?>
-<w:hdr xmlns:wpc="http://schemas.microsoft.com/office/word/2010/wordprocessingCanvas" xmlns:cx="http://schemas.microsoft.com/office/drawing/2014/chartex" xmlns:cx1="http://schemas.microsoft.com/office/drawing/2015/9/8/chartex" xmlns:cx2="http://schemas.microsoft.com/office/drawing/2015/10/21/chartex" xmlns:cx3="http://schemas.microsoft.com/office/drawing/2016/5/9/chartex" xmlns:cx4="http://schemas.microsoft.com/office/drawing/2016/5/10/chartex" xmlns:cx5="http://schemas.microsoft.com/office/drawing/2016/5/11/chartex" xmlns:cx6="http://schemas.microsoft.com/office/drawing/2016/5/12/chartex" xmlns:cx7="http://schemas.microsoft.com/office/drawing/2016/5/13/chartex" xmlns:cx8="http://schemas.microsoft.com/office/drawing/2016/5/14/chartex" xmlns:mc="http://schemas.openxmlformats.org/markup-compatibility/2006" xmlns:aink="http://schemas.microsoft.com/office/drawing/2016/ink" xmlns:am3d="http://schemas.microsoft.com/office/drawing/2017/model3d" xmlns:o="urn:schemas-microsoft-com:office:office" xmlns:r="http://schemas.openxmlformats.org/officeDocument/2006/relationships" xmlns:m="http://schemas.openxmlformats.org/officeDocument/2006/math" xmlns:v="urn:schemas-microsoft-com:vml" xmlns:wp14="http://schemas.microsoft.com/office/word/2010/wordprocessingDrawing" xmlns:wp="http://schemas.openxmlformats.org/drawingml/2006/wordprocessingDrawing" xmlns:w10="urn:schemas-microsoft-com:office:word" xmlns:w="http://schemas.openxmlformats.org/wordprocessingml/2006/main" xmlns:w14="http://schemas.microsoft.com/office/word/2010/wordml" xmlns:w15="http://schemas.microsoft.com/office/word/2012/wordml" xmlns:w16cid="http://schemas.microsoft.com/office/word/2016/wordml/cid" xmlns:w16se="http://schemas.microsoft.com/office/word/2015/wordml/symex" xmlns:wpg="http://schemas.microsoft.com/office/word/2010/wordprocessingGroup" xmlns:wpi="http://schemas.microsoft.com/office/word/2010/wordprocessingInk" xmlns:wne="http://schemas.microsoft.com/office/word/2006/wordml" xmlns:wps="http://schemas.microsoft.com/office/word/2010/wordprocessingShape" mc:Ignorable="w14 w15 w16se w16cid wp14">
+<w:hdr xmlns:wpc="http://schemas.microsoft.com/office/word/2010/wordprocessingCanvas" xmlns:mc="http://schemas.openxmlformats.org/markup-compatibility/2006" xmlns:o="urn:schemas-microsoft-com:office:office" xmlns:r="http://schemas.openxmlformats.org/officeDocument/2006/relationships" xmlns:m="http://schemas.openxmlformats.org/officeDocument/2006/math" xmlns:v="urn:schemas-microsoft-com:vml" xmlns:wp14="http://schemas.microsoft.com/office/word/2010/wordprocessingDrawing" xmlns:wp="http://schemas.openxmlformats.org/drawingml/2006/wordprocessingDrawing" xmlns:w10="urn:schemas-microsoft-com:office:word" xmlns:w="http://schemas.openxmlformats.org/wordprocessingml/2006/main" xmlns:w14="http://schemas.microsoft.com/office/word/2010/wordml" xmlns:w15="http://schemas.microsoft.com/office/word/2012/wordml" xmlns:wpg="http://schemas.microsoft.com/office/word/2010/wordprocessingGroup" xmlns:wpi="http://schemas.microsoft.com/office/word/2010/wordprocessingInk" xmlns:wne="http://schemas.microsoft.com/office/word/2006/wordml" xmlns:wps="http://schemas.microsoft.com/office/word/2010/wordprocessingShape" mc:Ignorable="w14 w15 wp14">
   <w:p>
     <w:pPr>
       <w:pStyle w:val="Intestazione"/>
@@ -43625,8 +43831,8 @@
 </file>
 
 <file path=word/numbering.xml><?xml version="1.0" encoding="utf-8"?>
-<w:numbering xmlns:wpc="http://schemas.microsoft.com/office/word/2010/wordprocessingCanvas" xmlns:cx="http://schemas.microsoft.com/office/drawing/2014/chartex" xmlns:cx1="http://schemas.microsoft.com/office/drawing/2015/9/8/chartex" xmlns:cx2="http://schemas.microsoft.com/office/drawing/2015/10/21/chartex" xmlns:cx3="http://schemas.microsoft.com/office/drawing/2016/5/9/chartex" xmlns:cx4="http://schemas.microsoft.com/office/drawing/2016/5/10/chartex" xmlns:cx5="http://schemas.microsoft.com/office/drawing/2016/5/11/chartex" xmlns:cx6="http://schemas.microsoft.com/office/drawing/2016/5/12/chartex" xmlns:cx7="http://schemas.microsoft.com/office/drawing/2016/5/13/chartex" xmlns:cx8="http://schemas.microsoft.com/office/drawing/2016/5/14/chartex" xmlns:mc="http://schemas.openxmlformats.org/markup-compatibility/2006" xmlns:aink="http://schemas.microsoft.com/office/drawing/2016/ink" xmlns:am3d="http://schemas.microsoft.com/office/drawing/2017/model3d" xmlns:o="urn:schemas-microsoft-com:office:office" xmlns:r="http://schemas.openxmlformats.org/officeDocument/2006/relationships" xmlns:m="http://schemas.openxmlformats.org/officeDocument/2006/math" xmlns:v="urn:schemas-microsoft-com:vml" xmlns:wp14="http://schemas.microsoft.com/office/word/2010/wordprocessingDrawing" xmlns:wp="http://schemas.openxmlformats.org/drawingml/2006/wordprocessingDrawing" xmlns:w10="urn:schemas-microsoft-com:office:word" xmlns:w="http://schemas.openxmlformats.org/wordprocessingml/2006/main" xmlns:w14="http://schemas.microsoft.com/office/word/2010/wordml" xmlns:w15="http://schemas.microsoft.com/office/word/2012/wordml" xmlns:w16cid="http://schemas.microsoft.com/office/word/2016/wordml/cid" xmlns:w16se="http://schemas.microsoft.com/office/word/2015/wordml/symex" xmlns:wpg="http://schemas.microsoft.com/office/word/2010/wordprocessingGroup" xmlns:wpi="http://schemas.microsoft.com/office/word/2010/wordprocessingInk" xmlns:wne="http://schemas.microsoft.com/office/word/2006/wordml" xmlns:wps="http://schemas.microsoft.com/office/word/2010/wordprocessingShape" mc:Ignorable="w14 w15 w16se w16cid wp14">
-  <w:abstractNum w:abstractNumId="0" w15:restartNumberingAfterBreak="0">
+<w:numbering xmlns:wpc="http://schemas.microsoft.com/office/word/2010/wordprocessingCanvas" xmlns:mc="http://schemas.openxmlformats.org/markup-compatibility/2006" xmlns:o="urn:schemas-microsoft-com:office:office" xmlns:r="http://schemas.openxmlformats.org/officeDocument/2006/relationships" xmlns:m="http://schemas.openxmlformats.org/officeDocument/2006/math" xmlns:v="urn:schemas-microsoft-com:vml" xmlns:wp14="http://schemas.microsoft.com/office/word/2010/wordprocessingDrawing" xmlns:wp="http://schemas.openxmlformats.org/drawingml/2006/wordprocessingDrawing" xmlns:w10="urn:schemas-microsoft-com:office:word" xmlns:w="http://schemas.openxmlformats.org/wordprocessingml/2006/main" xmlns:w14="http://schemas.microsoft.com/office/word/2010/wordml" xmlns:w15="http://schemas.microsoft.com/office/word/2012/wordml" xmlns:wpg="http://schemas.microsoft.com/office/word/2010/wordprocessingGroup" xmlns:wpi="http://schemas.microsoft.com/office/word/2010/wordprocessingInk" xmlns:wne="http://schemas.microsoft.com/office/word/2006/wordml" xmlns:wps="http://schemas.microsoft.com/office/word/2010/wordprocessingShape" mc:Ignorable="w14 w15 wp14">
+  <w:abstractNum w:abstractNumId="0">
     <w:nsid w:val="06A64B95"/>
     <w:multiLevelType w:val="multilevel"/>
     <w:tmpl w:val="B6AED37A"/>
@@ -43732,7 +43938,7 @@
       </w:rPr>
     </w:lvl>
   </w:abstractNum>
-  <w:abstractNum w:abstractNumId="1" w15:restartNumberingAfterBreak="0">
+  <w:abstractNum w:abstractNumId="1">
     <w:nsid w:val="0A66176B"/>
     <w:multiLevelType w:val="multilevel"/>
     <w:tmpl w:val="475C0B90"/>
@@ -43818,7 +44024,7 @@
       </w:pPr>
     </w:lvl>
   </w:abstractNum>
-  <w:abstractNum w:abstractNumId="2" w15:restartNumberingAfterBreak="0">
+  <w:abstractNum w:abstractNumId="2">
     <w:nsid w:val="0D73279C"/>
     <w:multiLevelType w:val="multilevel"/>
     <w:tmpl w:val="9F54057A"/>
@@ -43905,7 +44111,7 @@
       </w:pPr>
     </w:lvl>
   </w:abstractNum>
-  <w:abstractNum w:abstractNumId="3" w15:restartNumberingAfterBreak="0">
+  <w:abstractNum w:abstractNumId="3">
     <w:nsid w:val="10327BAC"/>
     <w:multiLevelType w:val="multilevel"/>
     <w:tmpl w:val="AEB289D8"/>
@@ -43992,7 +44198,7 @@
       </w:pPr>
     </w:lvl>
   </w:abstractNum>
-  <w:abstractNum w:abstractNumId="4" w15:restartNumberingAfterBreak="0">
+  <w:abstractNum w:abstractNumId="4">
     <w:nsid w:val="1366520E"/>
     <w:multiLevelType w:val="multilevel"/>
     <w:tmpl w:val="563E0EA8"/>
@@ -44098,7 +44304,7 @@
       </w:rPr>
     </w:lvl>
   </w:abstractNum>
-  <w:abstractNum w:abstractNumId="5" w15:restartNumberingAfterBreak="0">
+  <w:abstractNum w:abstractNumId="5">
     <w:nsid w:val="157858C1"/>
     <w:multiLevelType w:val="multilevel"/>
     <w:tmpl w:val="4AFE69BA"/>
@@ -44185,7 +44391,7 @@
       </w:pPr>
     </w:lvl>
   </w:abstractNum>
-  <w:abstractNum w:abstractNumId="6" w15:restartNumberingAfterBreak="0">
+  <w:abstractNum w:abstractNumId="6">
     <w:nsid w:val="17B778E2"/>
     <w:multiLevelType w:val="multilevel"/>
     <w:tmpl w:val="9F4EE552"/>
@@ -44272,7 +44478,7 @@
       </w:pPr>
     </w:lvl>
   </w:abstractNum>
-  <w:abstractNum w:abstractNumId="7" w15:restartNumberingAfterBreak="0">
+  <w:abstractNum w:abstractNumId="7">
     <w:nsid w:val="1CC20796"/>
     <w:multiLevelType w:val="multilevel"/>
     <w:tmpl w:val="89DC4A7A"/>
@@ -44359,7 +44565,7 @@
       </w:pPr>
     </w:lvl>
   </w:abstractNum>
-  <w:abstractNum w:abstractNumId="8" w15:restartNumberingAfterBreak="0">
+  <w:abstractNum w:abstractNumId="8">
     <w:nsid w:val="21AC7153"/>
     <w:multiLevelType w:val="multilevel"/>
     <w:tmpl w:val="956E3700"/>
@@ -44465,7 +44671,7 @@
       </w:rPr>
     </w:lvl>
   </w:abstractNum>
-  <w:abstractNum w:abstractNumId="9" w15:restartNumberingAfterBreak="0">
+  <w:abstractNum w:abstractNumId="9">
     <w:nsid w:val="266110C3"/>
     <w:multiLevelType w:val="multilevel"/>
     <w:tmpl w:val="8D323EBA"/>
@@ -44570,7 +44776,7 @@
       </w:rPr>
     </w:lvl>
   </w:abstractNum>
-  <w:abstractNum w:abstractNumId="10" w15:restartNumberingAfterBreak="0">
+  <w:abstractNum w:abstractNumId="10">
     <w:nsid w:val="2B0C1650"/>
     <w:multiLevelType w:val="multilevel"/>
     <w:tmpl w:val="4E4881F8"/>
@@ -44676,7 +44882,7 @@
       </w:rPr>
     </w:lvl>
   </w:abstractNum>
-  <w:abstractNum w:abstractNumId="11" w15:restartNumberingAfterBreak="0">
+  <w:abstractNum w:abstractNumId="11">
     <w:nsid w:val="2BC72981"/>
     <w:multiLevelType w:val="multilevel"/>
     <w:tmpl w:val="017AF8A6"/>
@@ -44768,7 +44974,7 @@
       </w:pPr>
     </w:lvl>
   </w:abstractNum>
-  <w:abstractNum w:abstractNumId="12" w15:restartNumberingAfterBreak="0">
+  <w:abstractNum w:abstractNumId="12">
     <w:nsid w:val="2FEF14C1"/>
     <w:multiLevelType w:val="multilevel"/>
     <w:tmpl w:val="D0D2A7A8"/>
@@ -44860,7 +45066,7 @@
       </w:pPr>
     </w:lvl>
   </w:abstractNum>
-  <w:abstractNum w:abstractNumId="13" w15:restartNumberingAfterBreak="0">
+  <w:abstractNum w:abstractNumId="13">
     <w:nsid w:val="306C4ACA"/>
     <w:multiLevelType w:val="multilevel"/>
     <w:tmpl w:val="E334DA9A"/>
@@ -44952,7 +45158,7 @@
       </w:pPr>
     </w:lvl>
   </w:abstractNum>
-  <w:abstractNum w:abstractNumId="14" w15:restartNumberingAfterBreak="0">
+  <w:abstractNum w:abstractNumId="14">
     <w:nsid w:val="3297176F"/>
     <w:multiLevelType w:val="multilevel"/>
     <w:tmpl w:val="860E3A80"/>
@@ -45039,7 +45245,7 @@
       </w:pPr>
     </w:lvl>
   </w:abstractNum>
-  <w:abstractNum w:abstractNumId="15" w15:restartNumberingAfterBreak="0">
+  <w:abstractNum w:abstractNumId="15">
     <w:nsid w:val="35C86AC4"/>
     <w:multiLevelType w:val="multilevel"/>
     <w:tmpl w:val="7A56AE36"/>
@@ -45126,7 +45332,7 @@
       </w:pPr>
     </w:lvl>
   </w:abstractNum>
-  <w:abstractNum w:abstractNumId="16" w15:restartNumberingAfterBreak="0">
+  <w:abstractNum w:abstractNumId="16">
     <w:nsid w:val="37684C49"/>
     <w:multiLevelType w:val="hybridMultilevel"/>
     <w:tmpl w:val="8C92690A"/>
@@ -45239,7 +45445,7 @@
       </w:rPr>
     </w:lvl>
   </w:abstractNum>
-  <w:abstractNum w:abstractNumId="17" w15:restartNumberingAfterBreak="0">
+  <w:abstractNum w:abstractNumId="17">
     <w:nsid w:val="3B8A6704"/>
     <w:multiLevelType w:val="multilevel"/>
     <w:tmpl w:val="902A0764"/>
@@ -45331,7 +45537,7 @@
       </w:pPr>
     </w:lvl>
   </w:abstractNum>
-  <w:abstractNum w:abstractNumId="18" w15:restartNumberingAfterBreak="0">
+  <w:abstractNum w:abstractNumId="18">
     <w:nsid w:val="3C9019D6"/>
     <w:multiLevelType w:val="multilevel"/>
     <w:tmpl w:val="AB0A46B8"/>
@@ -45418,7 +45624,7 @@
       </w:pPr>
     </w:lvl>
   </w:abstractNum>
-  <w:abstractNum w:abstractNumId="19" w15:restartNumberingAfterBreak="0">
+  <w:abstractNum w:abstractNumId="19">
     <w:nsid w:val="3CFC441E"/>
     <w:multiLevelType w:val="multilevel"/>
     <w:tmpl w:val="F780ACBA"/>
@@ -45525,7 +45731,7 @@
       </w:rPr>
     </w:lvl>
   </w:abstractNum>
-  <w:abstractNum w:abstractNumId="20" w15:restartNumberingAfterBreak="0">
+  <w:abstractNum w:abstractNumId="20">
     <w:nsid w:val="3D2B4D39"/>
     <w:multiLevelType w:val="multilevel"/>
     <w:tmpl w:val="9B84A13E"/>
@@ -45612,7 +45818,7 @@
       </w:pPr>
     </w:lvl>
   </w:abstractNum>
-  <w:abstractNum w:abstractNumId="21" w15:restartNumberingAfterBreak="0">
+  <w:abstractNum w:abstractNumId="21">
     <w:nsid w:val="40C50C06"/>
     <w:multiLevelType w:val="multilevel"/>
     <w:tmpl w:val="CFC69192"/>
@@ -45699,7 +45905,7 @@
       </w:pPr>
     </w:lvl>
   </w:abstractNum>
-  <w:abstractNum w:abstractNumId="22" w15:restartNumberingAfterBreak="0">
+  <w:abstractNum w:abstractNumId="22">
     <w:nsid w:val="435B3EB9"/>
     <w:multiLevelType w:val="multilevel"/>
     <w:tmpl w:val="F898A93E"/>
@@ -45786,7 +45992,7 @@
       </w:pPr>
     </w:lvl>
   </w:abstractNum>
-  <w:abstractNum w:abstractNumId="23" w15:restartNumberingAfterBreak="0">
+  <w:abstractNum w:abstractNumId="23">
     <w:nsid w:val="44762C25"/>
     <w:multiLevelType w:val="multilevel"/>
     <w:tmpl w:val="7E1C866E"/>
@@ -45873,7 +46079,7 @@
       </w:pPr>
     </w:lvl>
   </w:abstractNum>
-  <w:abstractNum w:abstractNumId="24" w15:restartNumberingAfterBreak="0">
+  <w:abstractNum w:abstractNumId="24">
     <w:nsid w:val="454935A3"/>
     <w:multiLevelType w:val="multilevel"/>
     <w:tmpl w:val="FE001440"/>
@@ -45960,7 +46166,7 @@
       </w:pPr>
     </w:lvl>
   </w:abstractNum>
-  <w:abstractNum w:abstractNumId="25" w15:restartNumberingAfterBreak="0">
+  <w:abstractNum w:abstractNumId="25">
     <w:nsid w:val="469878C3"/>
     <w:multiLevelType w:val="multilevel"/>
     <w:tmpl w:val="5A76E41C"/>
@@ -46052,7 +46258,7 @@
       </w:pPr>
     </w:lvl>
   </w:abstractNum>
-  <w:abstractNum w:abstractNumId="26" w15:restartNumberingAfterBreak="0">
+  <w:abstractNum w:abstractNumId="26">
     <w:nsid w:val="48A4089F"/>
     <w:multiLevelType w:val="multilevel"/>
     <w:tmpl w:val="F3E41A8C"/>
@@ -46158,7 +46364,7 @@
       </w:rPr>
     </w:lvl>
   </w:abstractNum>
-  <w:abstractNum w:abstractNumId="27" w15:restartNumberingAfterBreak="0">
+  <w:abstractNum w:abstractNumId="27">
     <w:nsid w:val="4AC7000C"/>
     <w:multiLevelType w:val="multilevel"/>
     <w:tmpl w:val="148E01B6"/>
@@ -46245,7 +46451,7 @@
       </w:pPr>
     </w:lvl>
   </w:abstractNum>
-  <w:abstractNum w:abstractNumId="28" w15:restartNumberingAfterBreak="0">
+  <w:abstractNum w:abstractNumId="28">
     <w:nsid w:val="4F095705"/>
     <w:multiLevelType w:val="multilevel"/>
     <w:tmpl w:val="4F2A6DB0"/>
@@ -46337,7 +46543,7 @@
       </w:pPr>
     </w:lvl>
   </w:abstractNum>
-  <w:abstractNum w:abstractNumId="29" w15:restartNumberingAfterBreak="0">
+  <w:abstractNum w:abstractNumId="29">
     <w:nsid w:val="4FA64789"/>
     <w:multiLevelType w:val="multilevel"/>
     <w:tmpl w:val="4A8C4126"/>
@@ -46443,7 +46649,7 @@
       </w:rPr>
     </w:lvl>
   </w:abstractNum>
-  <w:abstractNum w:abstractNumId="30" w15:restartNumberingAfterBreak="0">
+  <w:abstractNum w:abstractNumId="30">
     <w:nsid w:val="531C1698"/>
     <w:multiLevelType w:val="multilevel"/>
     <w:tmpl w:val="114021D0"/>
@@ -46549,7 +46755,7 @@
       </w:rPr>
     </w:lvl>
   </w:abstractNum>
-  <w:abstractNum w:abstractNumId="31" w15:restartNumberingAfterBreak="0">
+  <w:abstractNum w:abstractNumId="31">
     <w:nsid w:val="55AD0685"/>
     <w:multiLevelType w:val="multilevel"/>
     <w:tmpl w:val="9AF8BD3A"/>
@@ -46636,7 +46842,7 @@
       </w:pPr>
     </w:lvl>
   </w:abstractNum>
-  <w:abstractNum w:abstractNumId="32" w15:restartNumberingAfterBreak="0">
+  <w:abstractNum w:abstractNumId="32">
     <w:nsid w:val="56C058F9"/>
     <w:multiLevelType w:val="multilevel"/>
     <w:tmpl w:val="0482353A"/>
@@ -46723,7 +46929,7 @@
       </w:pPr>
     </w:lvl>
   </w:abstractNum>
-  <w:abstractNum w:abstractNumId="33" w15:restartNumberingAfterBreak="0">
+  <w:abstractNum w:abstractNumId="33">
     <w:nsid w:val="576C0080"/>
     <w:multiLevelType w:val="multilevel"/>
     <w:tmpl w:val="98FA429C"/>
@@ -46810,7 +47016,7 @@
       </w:pPr>
     </w:lvl>
   </w:abstractNum>
-  <w:abstractNum w:abstractNumId="34" w15:restartNumberingAfterBreak="0">
+  <w:abstractNum w:abstractNumId="34">
     <w:nsid w:val="59D21B35"/>
     <w:multiLevelType w:val="multilevel"/>
     <w:tmpl w:val="0C6A8972"/>
@@ -46897,7 +47103,7 @@
       </w:pPr>
     </w:lvl>
   </w:abstractNum>
-  <w:abstractNum w:abstractNumId="35" w15:restartNumberingAfterBreak="0">
+  <w:abstractNum w:abstractNumId="35">
     <w:nsid w:val="5BF178DD"/>
     <w:multiLevelType w:val="multilevel"/>
     <w:tmpl w:val="32FE93FE"/>
@@ -46989,7 +47195,7 @@
       </w:pPr>
     </w:lvl>
   </w:abstractNum>
-  <w:abstractNum w:abstractNumId="36" w15:restartNumberingAfterBreak="0">
+  <w:abstractNum w:abstractNumId="36">
     <w:nsid w:val="5E25697E"/>
     <w:multiLevelType w:val="multilevel"/>
     <w:tmpl w:val="92741936"/>
@@ -47095,7 +47301,7 @@
       </w:rPr>
     </w:lvl>
   </w:abstractNum>
-  <w:abstractNum w:abstractNumId="37" w15:restartNumberingAfterBreak="0">
+  <w:abstractNum w:abstractNumId="37">
     <w:nsid w:val="5E983499"/>
     <w:multiLevelType w:val="multilevel"/>
     <w:tmpl w:val="23F497A8"/>
@@ -47182,7 +47388,7 @@
       </w:pPr>
     </w:lvl>
   </w:abstractNum>
-  <w:abstractNum w:abstractNumId="38" w15:restartNumberingAfterBreak="0">
+  <w:abstractNum w:abstractNumId="38">
     <w:nsid w:val="62634705"/>
     <w:multiLevelType w:val="multilevel"/>
     <w:tmpl w:val="BADC1454"/>
@@ -47251,7 +47457,7 @@
       <w:lvlJc w:val="left"/>
     </w:lvl>
   </w:abstractNum>
-  <w:abstractNum w:abstractNumId="39" w15:restartNumberingAfterBreak="0">
+  <w:abstractNum w:abstractNumId="39">
     <w:nsid w:val="6C2058E8"/>
     <w:multiLevelType w:val="multilevel"/>
     <w:tmpl w:val="FE9418EE"/>
@@ -47357,7 +47563,7 @@
       </w:rPr>
     </w:lvl>
   </w:abstractNum>
-  <w:abstractNum w:abstractNumId="40" w15:restartNumberingAfterBreak="0">
+  <w:abstractNum w:abstractNumId="40">
     <w:nsid w:val="6D385473"/>
     <w:multiLevelType w:val="multilevel"/>
     <w:tmpl w:val="EF1CB772"/>
@@ -47464,7 +47670,7 @@
       </w:rPr>
     </w:lvl>
   </w:abstractNum>
-  <w:abstractNum w:abstractNumId="41" w15:restartNumberingAfterBreak="0">
+  <w:abstractNum w:abstractNumId="41">
     <w:nsid w:val="6DA76DF0"/>
     <w:multiLevelType w:val="hybridMultilevel"/>
     <w:tmpl w:val="FDFA0522"/>
@@ -47577,7 +47783,7 @@
       </w:rPr>
     </w:lvl>
   </w:abstractNum>
-  <w:abstractNum w:abstractNumId="42" w15:restartNumberingAfterBreak="0">
+  <w:abstractNum w:abstractNumId="42">
     <w:nsid w:val="6E022370"/>
     <w:multiLevelType w:val="multilevel"/>
     <w:tmpl w:val="50869A78"/>
@@ -47669,7 +47875,7 @@
       </w:pPr>
     </w:lvl>
   </w:abstractNum>
-  <w:abstractNum w:abstractNumId="43" w15:restartNumberingAfterBreak="0">
+  <w:abstractNum w:abstractNumId="43">
     <w:nsid w:val="6E3E05D5"/>
     <w:multiLevelType w:val="multilevel"/>
     <w:tmpl w:val="C2B41102"/>
@@ -47761,7 +47967,7 @@
       </w:pPr>
     </w:lvl>
   </w:abstractNum>
-  <w:abstractNum w:abstractNumId="44" w15:restartNumberingAfterBreak="0">
+  <w:abstractNum w:abstractNumId="44">
     <w:nsid w:val="6FE204CE"/>
     <w:multiLevelType w:val="multilevel"/>
     <w:tmpl w:val="0344B690"/>
@@ -47848,7 +48054,7 @@
       </w:pPr>
     </w:lvl>
   </w:abstractNum>
-  <w:abstractNum w:abstractNumId="45" w15:restartNumberingAfterBreak="0">
+  <w:abstractNum w:abstractNumId="45">
     <w:nsid w:val="70746C2F"/>
     <w:multiLevelType w:val="multilevel"/>
     <w:tmpl w:val="2CBA3716"/>
@@ -47935,7 +48141,7 @@
       </w:pPr>
     </w:lvl>
   </w:abstractNum>
-  <w:abstractNum w:abstractNumId="46" w15:restartNumberingAfterBreak="0">
+  <w:abstractNum w:abstractNumId="46">
     <w:nsid w:val="71384308"/>
     <w:multiLevelType w:val="multilevel"/>
     <w:tmpl w:val="A330E062"/>
@@ -48022,7 +48228,7 @@
       </w:pPr>
     </w:lvl>
   </w:abstractNum>
-  <w:abstractNum w:abstractNumId="47" w15:restartNumberingAfterBreak="0">
+  <w:abstractNum w:abstractNumId="47">
     <w:nsid w:val="749602CF"/>
     <w:multiLevelType w:val="multilevel"/>
     <w:tmpl w:val="B916032E"/>
@@ -48109,7 +48315,7 @@
       </w:pPr>
     </w:lvl>
   </w:abstractNum>
-  <w:abstractNum w:abstractNumId="48" w15:restartNumberingAfterBreak="0">
+  <w:abstractNum w:abstractNumId="48">
     <w:nsid w:val="74EA763A"/>
     <w:multiLevelType w:val="multilevel"/>
     <w:tmpl w:val="BC4A07FE"/>
@@ -48196,7 +48402,7 @@
       </w:pPr>
     </w:lvl>
   </w:abstractNum>
-  <w:abstractNum w:abstractNumId="49" w15:restartNumberingAfterBreak="0">
+  <w:abstractNum w:abstractNumId="49">
     <w:nsid w:val="77D31E19"/>
     <w:multiLevelType w:val="multilevel"/>
     <w:tmpl w:val="B8C62AC4"/>
@@ -48283,7 +48489,7 @@
       </w:pPr>
     </w:lvl>
   </w:abstractNum>
-  <w:abstractNum w:abstractNumId="50" w15:restartNumberingAfterBreak="0">
+  <w:abstractNum w:abstractNumId="50">
     <w:nsid w:val="789E0819"/>
     <w:multiLevelType w:val="multilevel"/>
     <w:tmpl w:val="BC5C8E88"/>
@@ -48370,7 +48576,7 @@
       </w:pPr>
     </w:lvl>
   </w:abstractNum>
-  <w:abstractNum w:abstractNumId="51" w15:restartNumberingAfterBreak="0">
+  <w:abstractNum w:abstractNumId="51">
     <w:nsid w:val="7BC933B9"/>
     <w:multiLevelType w:val="multilevel"/>
     <w:tmpl w:val="0E82EE98"/>
@@ -48476,7 +48682,7 @@
       </w:rPr>
     </w:lvl>
   </w:abstractNum>
-  <w:abstractNum w:abstractNumId="52" w15:restartNumberingAfterBreak="0">
+  <w:abstractNum w:abstractNumId="52">
     <w:nsid w:val="7BCE705E"/>
     <w:multiLevelType w:val="multilevel"/>
     <w:tmpl w:val="421A626C"/>
@@ -48582,7 +48788,7 @@
       </w:rPr>
     </w:lvl>
   </w:abstractNum>
-  <w:abstractNum w:abstractNumId="53" w15:restartNumberingAfterBreak="0">
+  <w:abstractNum w:abstractNumId="53">
     <w:nsid w:val="7C1C1A5C"/>
     <w:multiLevelType w:val="multilevel"/>
     <w:tmpl w:val="E7A2E078"/>
@@ -49066,7 +49272,7 @@
 </file>
 
 <file path=word/styles.xml><?xml version="1.0" encoding="utf-8"?>
-<w:styles xmlns:mc="http://schemas.openxmlformats.org/markup-compatibility/2006" xmlns:r="http://schemas.openxmlformats.org/officeDocument/2006/relationships" xmlns:w="http://schemas.openxmlformats.org/wordprocessingml/2006/main" xmlns:w14="http://schemas.microsoft.com/office/word/2010/wordml" xmlns:w15="http://schemas.microsoft.com/office/word/2012/wordml" xmlns:w16cid="http://schemas.microsoft.com/office/word/2016/wordml/cid" xmlns:w16se="http://schemas.microsoft.com/office/word/2015/wordml/symex" mc:Ignorable="w14 w15 w16se w16cid">
+<w:styles xmlns:mc="http://schemas.openxmlformats.org/markup-compatibility/2006" xmlns:r="http://schemas.openxmlformats.org/officeDocument/2006/relationships" xmlns:w="http://schemas.openxmlformats.org/wordprocessingml/2006/main" xmlns:w14="http://schemas.microsoft.com/office/word/2010/wordml" xmlns:w15="http://schemas.microsoft.com/office/word/2012/wordml" mc:Ignorable="w14 w15">
   <w:docDefaults>
     <w:rPrDefault>
       <w:rPr>
@@ -49085,7 +49291,7 @@
       </w:pPr>
     </w:pPrDefault>
   </w:docDefaults>
-  <w:latentStyles w:defLockedState="0" w:defUIPriority="99" w:defSemiHidden="0" w:defUnhideWhenUsed="0" w:defQFormat="0" w:count="375">
+  <w:latentStyles w:defLockedState="0" w:defUIPriority="99" w:defSemiHidden="0" w:defUnhideWhenUsed="0" w:defQFormat="0" w:count="371">
     <w:lsdException w:name="Normal" w:uiPriority="0" w:qFormat="1"/>
     <w:lsdException w:name="heading 1" w:uiPriority="9" w:qFormat="1"/>
     <w:lsdException w:name="heading 2" w:semiHidden="1" w:uiPriority="9" w:unhideWhenUsed="1" w:qFormat="1"/>
@@ -49191,6 +49397,7 @@
     <w:lsdException w:name="HTML Sample" w:semiHidden="1" w:unhideWhenUsed="1"/>
     <w:lsdException w:name="HTML Typewriter" w:semiHidden="1" w:unhideWhenUsed="1"/>
     <w:lsdException w:name="HTML Variable" w:semiHidden="1" w:unhideWhenUsed="1"/>
+    <w:lsdException w:name="Normal Table" w:semiHidden="1" w:unhideWhenUsed="1"/>
     <w:lsdException w:name="annotation subject" w:semiHidden="1" w:unhideWhenUsed="1"/>
     <w:lsdException w:name="No List" w:semiHidden="1" w:unhideWhenUsed="1"/>
     <w:lsdException w:name="Outline List 1" w:semiHidden="1" w:unhideWhenUsed="1"/>
@@ -49234,8 +49441,10 @@
     <w:lsdException w:name="Table Elegant" w:semiHidden="1" w:unhideWhenUsed="1"/>
     <w:lsdException w:name="Table Professional" w:semiHidden="1" w:unhideWhenUsed="1"/>
     <w:lsdException w:name="Table Subtle 1" w:semiHidden="1" w:unhideWhenUsed="1"/>
+    <w:lsdException w:name="Table Subtle 2" w:semiHidden="1" w:unhideWhenUsed="1"/>
     <w:lsdException w:name="Table Web 1" w:semiHidden="1" w:unhideWhenUsed="1"/>
     <w:lsdException w:name="Table Web 2" w:semiHidden="1" w:unhideWhenUsed="1"/>
+    <w:lsdException w:name="Table Web 3" w:semiHidden="1" w:unhideWhenUsed="1"/>
     <w:lsdException w:name="Balloon Text" w:semiHidden="1" w:unhideWhenUsed="1"/>
     <w:lsdException w:name="Table Grid" w:uiPriority="39"/>
     <w:lsdException w:name="Table Theme" w:semiHidden="1" w:unhideWhenUsed="1"/>
@@ -49454,10 +49663,6 @@
     <w:lsdException w:name="List Table 5 Dark Accent 6" w:uiPriority="50"/>
     <w:lsdException w:name="List Table 6 Colorful Accent 6" w:uiPriority="51"/>
     <w:lsdException w:name="List Table 7 Colorful Accent 6" w:uiPriority="52"/>
-    <w:lsdException w:name="Mention" w:semiHidden="1" w:unhideWhenUsed="1"/>
-    <w:lsdException w:name="Smart Hyperlink" w:semiHidden="1" w:unhideWhenUsed="1"/>
-    <w:lsdException w:name="Hashtag" w:semiHidden="1" w:unhideWhenUsed="1"/>
-    <w:lsdException w:name="Unresolved Mention" w:semiHidden="1" w:unhideWhenUsed="1"/>
   </w:latentStyles>
   <w:style w:type="paragraph" w:default="1" w:styleId="Normale">
     <w:name w:val="Normal"/>

</xml_diff>